<commit_message>
Meeting notes updated for October 8
</commit_message>
<xml_diff>
--- a/Meeting Notes.docx
+++ b/Meeting Notes.docx
@@ -35,15 +35,7 @@
         </w:numPr>
       </w:pPr>
       <w:r>
-        <w:t xml:space="preserve">Everyone </w:t>
-      </w:r>
-      <w:proofErr w:type="gramStart"/>
-      <w:r>
-        <w:t>has to</w:t>
-      </w:r>
-      <w:proofErr w:type="gramEnd"/>
-      <w:r>
-        <w:t xml:space="preserve"> continue working on learning java</w:t>
+        <w:t>Everyone has to continue working on learning java</w:t>
       </w:r>
     </w:p>
     <w:p>
@@ -55,21 +47,8 @@
         </w:numPr>
       </w:pPr>
       <w:r>
-        <w:t xml:space="preserve">Matt will continue to work on getting the raspberry pies routing with the </w:t>
-      </w:r>
-      <w:proofErr w:type="spellStart"/>
-      <w:r>
-        <w:t>ou</w:t>
-      </w:r>
-      <w:proofErr w:type="spellEnd"/>
-      <w:r>
-        <w:t xml:space="preserve"> guest </w:t>
-      </w:r>
-      <w:proofErr w:type="spellStart"/>
-      <w:r>
-        <w:t>wifi</w:t>
-      </w:r>
-      <w:proofErr w:type="spellEnd"/>
+        <w:t>Matt will continue to work on getting the raspberry pies routing with the ou guest wifi</w:t>
+      </w:r>
     </w:p>
     <w:p>
       <w:pPr>
@@ -102,11 +81,109 @@
       <w:r>
         <w:t>-</w:t>
       </w:r>
+      <w:r>
+        <w:t>hvQu5VXCB78kzg/edit?usp=sharing</w:t>
+      </w:r>
+    </w:p>
+    <w:p>
+      <w:pPr>
+        <w:tabs>
+          <w:tab w:val="left" w:pos="3990"/>
+        </w:tabs>
+      </w:pPr>
+      <w:r>
+        <w:tab/>
+      </w:r>
+    </w:p>
+    <w:p>
+      <w:pPr>
+        <w:tabs>
+          <w:tab w:val="left" w:pos="3990"/>
+        </w:tabs>
+      </w:pPr>
+      <w:r>
+        <w:t>October 8:</w:t>
+      </w:r>
+    </w:p>
+    <w:p>
+      <w:pPr>
+        <w:pStyle w:val="ListParagraph"/>
+        <w:numPr>
+          <w:ilvl w:val="0"/>
+          <w:numId w:val="3"/>
+        </w:numPr>
+        <w:tabs>
+          <w:tab w:val="left" w:pos="3990"/>
+        </w:tabs>
+      </w:pPr>
+      <w:r>
+        <w:t>Andrew will work on the default UI</w:t>
+      </w:r>
+    </w:p>
+    <w:p>
+      <w:pPr>
+        <w:pStyle w:val="ListParagraph"/>
+        <w:numPr>
+          <w:ilvl w:val="0"/>
+          <w:numId w:val="2"/>
+        </w:numPr>
+        <w:tabs>
+          <w:tab w:val="left" w:pos="3990"/>
+        </w:tabs>
+      </w:pPr>
+      <w:r>
+        <w:t>Jared will work on the secondary UI for Blind people</w:t>
+      </w:r>
+    </w:p>
+    <w:p>
+      <w:pPr>
+        <w:pStyle w:val="ListParagraph"/>
+        <w:numPr>
+          <w:ilvl w:val="0"/>
+          <w:numId w:val="2"/>
+        </w:numPr>
+        <w:tabs>
+          <w:tab w:val="left" w:pos="3990"/>
+        </w:tabs>
+      </w:pPr>
+      <w:r>
+        <w:t>Liam will implement a hex grid that will determine the user’s position</w:t>
+      </w:r>
+    </w:p>
+    <w:p>
+      <w:pPr>
+        <w:pStyle w:val="ListParagraph"/>
+        <w:numPr>
+          <w:ilvl w:val="0"/>
+          <w:numId w:val="2"/>
+        </w:numPr>
+        <w:tabs>
+          <w:tab w:val="left" w:pos="3990"/>
+        </w:tabs>
+      </w:pPr>
+      <w:r>
+        <w:t xml:space="preserve">Matt was sick from some sketchy street food </w:t>
+      </w:r>
+      <w:r>
+        <w:rPr>
+          <mc:AlternateContent>
+            <mc:Choice Requires="w16se"/>
+            <mc:Fallback>
+              <w:rFonts w:ascii="Segoe UI Emoji" w:eastAsia="Segoe UI Emoji" w:hAnsi="Segoe UI Emoji" w:cs="Segoe UI Emoji"/>
+            </mc:Fallback>
+          </mc:AlternateContent>
+        </w:rPr>
+        <mc:AlternateContent>
+          <mc:Choice Requires="w16se">
+            <w16se:symEx w16se:font="Segoe UI Emoji" w16se:char="2639"/>
+          </mc:Choice>
+          <mc:Fallback>
+            <w:t>☹</w:t>
+          </mc:Fallback>
+        </mc:AlternateContent>
+      </w:r>
       <w:bookmarkStart w:id="0" w:name="_GoBack"/>
       <w:bookmarkEnd w:id="0"/>
-      <w:r>
-        <w:t>hvQu5VXCB78kzg/edit?usp=sharing</w:t>
-      </w:r>
     </w:p>
     <w:sectPr>
       <w:pgSz w:w="12240" w:h="15840"/>
@@ -121,6 +198,232 @@
 <file path=word/numbering.xml><?xml version="1.0" encoding="utf-8"?>
 <w:numbering xmlns:wpc="http://schemas.microsoft.com/office/word/2010/wordprocessingCanvas" xmlns:cx="http://schemas.microsoft.com/office/drawing/2014/chartex" xmlns:cx1="http://schemas.microsoft.com/office/drawing/2015/9/8/chartex" xmlns:cx2="http://schemas.microsoft.com/office/drawing/2015/10/21/chartex" xmlns:cx3="http://schemas.microsoft.com/office/drawing/2016/5/9/chartex" xmlns:cx4="http://schemas.microsoft.com/office/drawing/2016/5/10/chartex" xmlns:cx5="http://schemas.microsoft.com/office/drawing/2016/5/11/chartex" xmlns:cx6="http://schemas.microsoft.com/office/drawing/2016/5/12/chartex" xmlns:cx7="http://schemas.microsoft.com/office/drawing/2016/5/13/chartex" xmlns:cx8="http://schemas.microsoft.com/office/drawing/2016/5/14/chartex" xmlns:mc="http://schemas.openxmlformats.org/markup-compatibility/2006" xmlns:aink="http://schemas.microsoft.com/office/drawing/2016/ink" xmlns:am3d="http://schemas.microsoft.com/office/drawing/2017/model3d" xmlns:o="urn:schemas-microsoft-com:office:office" xmlns:r="http://schemas.openxmlformats.org/officeDocument/2006/relationships" xmlns:m="http://schemas.openxmlformats.org/officeDocument/2006/math" xmlns:v="urn:schemas-microsoft-com:vml" xmlns:wp14="http://schemas.microsoft.com/office/word/2010/wordprocessingDrawing" xmlns:wp="http://schemas.openxmlformats.org/drawingml/2006/wordprocessingDrawing" xmlns:w10="urn:schemas-microsoft-com:office:word" xmlns:w="http://schemas.openxmlformats.org/wordprocessingml/2006/main" xmlns:w14="http://schemas.microsoft.com/office/word/2010/wordml" xmlns:w15="http://schemas.microsoft.com/office/word/2012/wordml" xmlns:w16cid="http://schemas.microsoft.com/office/word/2016/wordml/cid" xmlns:w16se="http://schemas.microsoft.com/office/word/2015/wordml/symex" xmlns:wpg="http://schemas.microsoft.com/office/word/2010/wordprocessingGroup" xmlns:wpi="http://schemas.microsoft.com/office/word/2010/wordprocessingInk" xmlns:wne="http://schemas.microsoft.com/office/word/2006/wordml" xmlns:wps="http://schemas.microsoft.com/office/word/2010/wordprocessingShape" mc:Ignorable="w14 w15 w16se w16cid wp14">
   <w:abstractNum w:abstractNumId="0" w15:restartNumberingAfterBreak="0">
+    <w:nsid w:val="18C72D6C"/>
+    <w:multiLevelType w:val="hybridMultilevel"/>
+    <w:tmpl w:val="623C07FC"/>
+    <w:lvl w:ilvl="0" w:tplc="04090001">
+      <w:start w:val="1"/>
+      <w:numFmt w:val="bullet"/>
+      <w:lvlText w:val=""/>
+      <w:lvlJc w:val="left"/>
+      <w:pPr>
+        <w:ind w:left="720" w:hanging="360"/>
+      </w:pPr>
+      <w:rPr>
+        <w:rFonts w:ascii="Symbol" w:hAnsi="Symbol" w:hint="default"/>
+      </w:rPr>
+    </w:lvl>
+    <w:lvl w:ilvl="1" w:tplc="04090003" w:tentative="1">
+      <w:start w:val="1"/>
+      <w:numFmt w:val="bullet"/>
+      <w:lvlText w:val="o"/>
+      <w:lvlJc w:val="left"/>
+      <w:pPr>
+        <w:ind w:left="1440" w:hanging="360"/>
+      </w:pPr>
+      <w:rPr>
+        <w:rFonts w:ascii="Courier New" w:hAnsi="Courier New" w:cs="Courier New" w:hint="default"/>
+      </w:rPr>
+    </w:lvl>
+    <w:lvl w:ilvl="2" w:tplc="04090005" w:tentative="1">
+      <w:start w:val="1"/>
+      <w:numFmt w:val="bullet"/>
+      <w:lvlText w:val=""/>
+      <w:lvlJc w:val="left"/>
+      <w:pPr>
+        <w:ind w:left="2160" w:hanging="360"/>
+      </w:pPr>
+      <w:rPr>
+        <w:rFonts w:ascii="Wingdings" w:hAnsi="Wingdings" w:hint="default"/>
+      </w:rPr>
+    </w:lvl>
+    <w:lvl w:ilvl="3" w:tplc="04090001" w:tentative="1">
+      <w:start w:val="1"/>
+      <w:numFmt w:val="bullet"/>
+      <w:lvlText w:val=""/>
+      <w:lvlJc w:val="left"/>
+      <w:pPr>
+        <w:ind w:left="2880" w:hanging="360"/>
+      </w:pPr>
+      <w:rPr>
+        <w:rFonts w:ascii="Symbol" w:hAnsi="Symbol" w:hint="default"/>
+      </w:rPr>
+    </w:lvl>
+    <w:lvl w:ilvl="4" w:tplc="04090003" w:tentative="1">
+      <w:start w:val="1"/>
+      <w:numFmt w:val="bullet"/>
+      <w:lvlText w:val="o"/>
+      <w:lvlJc w:val="left"/>
+      <w:pPr>
+        <w:ind w:left="3600" w:hanging="360"/>
+      </w:pPr>
+      <w:rPr>
+        <w:rFonts w:ascii="Courier New" w:hAnsi="Courier New" w:cs="Courier New" w:hint="default"/>
+      </w:rPr>
+    </w:lvl>
+    <w:lvl w:ilvl="5" w:tplc="04090005" w:tentative="1">
+      <w:start w:val="1"/>
+      <w:numFmt w:val="bullet"/>
+      <w:lvlText w:val=""/>
+      <w:lvlJc w:val="left"/>
+      <w:pPr>
+        <w:ind w:left="4320" w:hanging="360"/>
+      </w:pPr>
+      <w:rPr>
+        <w:rFonts w:ascii="Wingdings" w:hAnsi="Wingdings" w:hint="default"/>
+      </w:rPr>
+    </w:lvl>
+    <w:lvl w:ilvl="6" w:tplc="04090001" w:tentative="1">
+      <w:start w:val="1"/>
+      <w:numFmt w:val="bullet"/>
+      <w:lvlText w:val=""/>
+      <w:lvlJc w:val="left"/>
+      <w:pPr>
+        <w:ind w:left="5040" w:hanging="360"/>
+      </w:pPr>
+      <w:rPr>
+        <w:rFonts w:ascii="Symbol" w:hAnsi="Symbol" w:hint="default"/>
+      </w:rPr>
+    </w:lvl>
+    <w:lvl w:ilvl="7" w:tplc="04090003" w:tentative="1">
+      <w:start w:val="1"/>
+      <w:numFmt w:val="bullet"/>
+      <w:lvlText w:val="o"/>
+      <w:lvlJc w:val="left"/>
+      <w:pPr>
+        <w:ind w:left="5760" w:hanging="360"/>
+      </w:pPr>
+      <w:rPr>
+        <w:rFonts w:ascii="Courier New" w:hAnsi="Courier New" w:cs="Courier New" w:hint="default"/>
+      </w:rPr>
+    </w:lvl>
+    <w:lvl w:ilvl="8" w:tplc="04090005" w:tentative="1">
+      <w:start w:val="1"/>
+      <w:numFmt w:val="bullet"/>
+      <w:lvlText w:val=""/>
+      <w:lvlJc w:val="left"/>
+      <w:pPr>
+        <w:ind w:left="6480" w:hanging="360"/>
+      </w:pPr>
+      <w:rPr>
+        <w:rFonts w:ascii="Wingdings" w:hAnsi="Wingdings" w:hint="default"/>
+      </w:rPr>
+    </w:lvl>
+  </w:abstractNum>
+  <w:abstractNum w:abstractNumId="1" w15:restartNumberingAfterBreak="0">
+    <w:nsid w:val="2BF74C79"/>
+    <w:multiLevelType w:val="hybridMultilevel"/>
+    <w:tmpl w:val="FBC65C9C"/>
+    <w:lvl w:ilvl="0" w:tplc="04090001">
+      <w:start w:val="1"/>
+      <w:numFmt w:val="bullet"/>
+      <w:lvlText w:val=""/>
+      <w:lvlJc w:val="left"/>
+      <w:pPr>
+        <w:ind w:left="720" w:hanging="360"/>
+      </w:pPr>
+      <w:rPr>
+        <w:rFonts w:ascii="Symbol" w:hAnsi="Symbol" w:hint="default"/>
+      </w:rPr>
+    </w:lvl>
+    <w:lvl w:ilvl="1" w:tplc="04090003" w:tentative="1">
+      <w:start w:val="1"/>
+      <w:numFmt w:val="bullet"/>
+      <w:lvlText w:val="o"/>
+      <w:lvlJc w:val="left"/>
+      <w:pPr>
+        <w:ind w:left="1440" w:hanging="360"/>
+      </w:pPr>
+      <w:rPr>
+        <w:rFonts w:ascii="Courier New" w:hAnsi="Courier New" w:cs="Courier New" w:hint="default"/>
+      </w:rPr>
+    </w:lvl>
+    <w:lvl w:ilvl="2" w:tplc="04090005" w:tentative="1">
+      <w:start w:val="1"/>
+      <w:numFmt w:val="bullet"/>
+      <w:lvlText w:val=""/>
+      <w:lvlJc w:val="left"/>
+      <w:pPr>
+        <w:ind w:left="2160" w:hanging="360"/>
+      </w:pPr>
+      <w:rPr>
+        <w:rFonts w:ascii="Wingdings" w:hAnsi="Wingdings" w:hint="default"/>
+      </w:rPr>
+    </w:lvl>
+    <w:lvl w:ilvl="3" w:tplc="04090001" w:tentative="1">
+      <w:start w:val="1"/>
+      <w:numFmt w:val="bullet"/>
+      <w:lvlText w:val=""/>
+      <w:lvlJc w:val="left"/>
+      <w:pPr>
+        <w:ind w:left="2880" w:hanging="360"/>
+      </w:pPr>
+      <w:rPr>
+        <w:rFonts w:ascii="Symbol" w:hAnsi="Symbol" w:hint="default"/>
+      </w:rPr>
+    </w:lvl>
+    <w:lvl w:ilvl="4" w:tplc="04090003" w:tentative="1">
+      <w:start w:val="1"/>
+      <w:numFmt w:val="bullet"/>
+      <w:lvlText w:val="o"/>
+      <w:lvlJc w:val="left"/>
+      <w:pPr>
+        <w:ind w:left="3600" w:hanging="360"/>
+      </w:pPr>
+      <w:rPr>
+        <w:rFonts w:ascii="Courier New" w:hAnsi="Courier New" w:cs="Courier New" w:hint="default"/>
+      </w:rPr>
+    </w:lvl>
+    <w:lvl w:ilvl="5" w:tplc="04090005" w:tentative="1">
+      <w:start w:val="1"/>
+      <w:numFmt w:val="bullet"/>
+      <w:lvlText w:val=""/>
+      <w:lvlJc w:val="left"/>
+      <w:pPr>
+        <w:ind w:left="4320" w:hanging="360"/>
+      </w:pPr>
+      <w:rPr>
+        <w:rFonts w:ascii="Wingdings" w:hAnsi="Wingdings" w:hint="default"/>
+      </w:rPr>
+    </w:lvl>
+    <w:lvl w:ilvl="6" w:tplc="04090001" w:tentative="1">
+      <w:start w:val="1"/>
+      <w:numFmt w:val="bullet"/>
+      <w:lvlText w:val=""/>
+      <w:lvlJc w:val="left"/>
+      <w:pPr>
+        <w:ind w:left="5040" w:hanging="360"/>
+      </w:pPr>
+      <w:rPr>
+        <w:rFonts w:ascii="Symbol" w:hAnsi="Symbol" w:hint="default"/>
+      </w:rPr>
+    </w:lvl>
+    <w:lvl w:ilvl="7" w:tplc="04090003" w:tentative="1">
+      <w:start w:val="1"/>
+      <w:numFmt w:val="bullet"/>
+      <w:lvlText w:val="o"/>
+      <w:lvlJc w:val="left"/>
+      <w:pPr>
+        <w:ind w:left="5760" w:hanging="360"/>
+      </w:pPr>
+      <w:rPr>
+        <w:rFonts w:ascii="Courier New" w:hAnsi="Courier New" w:cs="Courier New" w:hint="default"/>
+      </w:rPr>
+    </w:lvl>
+    <w:lvl w:ilvl="8" w:tplc="04090005" w:tentative="1">
+      <w:start w:val="1"/>
+      <w:numFmt w:val="bullet"/>
+      <w:lvlText w:val=""/>
+      <w:lvlJc w:val="left"/>
+      <w:pPr>
+        <w:ind w:left="6480" w:hanging="360"/>
+      </w:pPr>
+      <w:rPr>
+        <w:rFonts w:ascii="Wingdings" w:hAnsi="Wingdings" w:hint="default"/>
+      </w:rPr>
+    </w:lvl>
+  </w:abstractNum>
+  <w:abstractNum w:abstractNumId="2" w15:restartNumberingAfterBreak="0">
     <w:nsid w:val="5D22371B"/>
     <w:multiLevelType w:val="hybridMultilevel"/>
     <w:tmpl w:val="8940F564"/>
@@ -234,6 +537,12 @@
     </w:lvl>
   </w:abstractNum>
   <w:num w:numId="1">
+    <w:abstractNumId w:val="2"/>
+  </w:num>
+  <w:num w:numId="2">
+    <w:abstractNumId w:val="1"/>
+  </w:num>
+  <w:num w:numId="3">
     <w:abstractNumId w:val="0"/>
   </w:num>
 </w:numbering>
@@ -362,6 +671,7 @@
     <w:lsdException w:name="HTML Sample" w:semiHidden="1" w:unhideWhenUsed="1"/>
     <w:lsdException w:name="HTML Typewriter" w:semiHidden="1" w:unhideWhenUsed="1"/>
     <w:lsdException w:name="HTML Variable" w:semiHidden="1" w:unhideWhenUsed="1"/>
+    <w:lsdException w:name="Normal Table" w:semiHidden="1" w:unhideWhenUsed="1"/>
     <w:lsdException w:name="annotation subject" w:semiHidden="1" w:unhideWhenUsed="1"/>
     <w:lsdException w:name="No List" w:semiHidden="1" w:unhideWhenUsed="1"/>
     <w:lsdException w:name="Outline List 1" w:semiHidden="1" w:unhideWhenUsed="1"/>
@@ -407,9 +717,11 @@
     <w:lsdException w:name="Table Subtle 1" w:semiHidden="1" w:unhideWhenUsed="1"/>
     <w:lsdException w:name="Table Subtle 2" w:semiHidden="1" w:unhideWhenUsed="1"/>
     <w:lsdException w:name="Table Web 1" w:semiHidden="1" w:unhideWhenUsed="1"/>
+    <w:lsdException w:name="Table Web 2" w:semiHidden="1" w:unhideWhenUsed="1"/>
     <w:lsdException w:name="Table Web 3" w:semiHidden="1" w:unhideWhenUsed="1"/>
     <w:lsdException w:name="Balloon Text" w:semiHidden="1" w:unhideWhenUsed="1"/>
     <w:lsdException w:name="Table Grid" w:uiPriority="39"/>
+    <w:lsdException w:name="Table Theme" w:semiHidden="1" w:unhideWhenUsed="1"/>
     <w:lsdException w:name="Placeholder Text" w:semiHidden="1"/>
     <w:lsdException w:name="No Spacing" w:uiPriority="1" w:qFormat="1"/>
     <w:lsdException w:name="Light Shading" w:uiPriority="60"/>

</xml_diff>